<commit_message>
Dwvelop graphics using high frequency (sub-hourly) data.
</commit_message>
<xml_diff>
--- a/daily_summary_analysis.docx
+++ b/daily_summary_analysis.docx
@@ -558,7 +558,7 @@
       </w:r>
     </w:p>
     <w:bookmarkEnd w:id="22"/>
-    <w:bookmarkStart w:id="24" w:name="data-preparation"/>
+    <w:bookmarkStart w:id="25" w:name="data-preparation"/>
     <w:p>
       <w:pPr>
         <w:pStyle w:val="Heading1"/>
@@ -572,23 +572,28 @@
         <w:pStyle w:val="FirstParagraph"/>
       </w:pPr>
       <w:r>
-        <w:t xml:space="preserve">We omit most data preparation code, as of littler interest to readers. We</w:t>
-      </w:r>
-      <w:r>
-        <w:t xml:space="preserve"> </w:t>
-      </w:r>
-      <w:r>
-        <w:t xml:space="preserve">include</w:t>
-      </w:r>
-      <w:r>
-        <w:t xml:space="preserve"> </w:t>
-      </w:r>
-      <w:r>
-        <w:t xml:space="preserve">## Load Weather Data</w:t>
-      </w:r>
-      <w:r>
-        <w:t xml:space="preserve"> </w:t>
-      </w:r>
+        <w:t xml:space="preserve">We omit most data preparation code, as of littler interest to readers, and</w:t>
+      </w:r>
+      <w:r>
+        <w:t xml:space="preserve"> </w:t>
+      </w:r>
+      <w:r>
+        <w:t xml:space="preserve">simply summarize the steps and decisions made.</w:t>
+      </w:r>
+    </w:p>
+    <w:bookmarkStart w:id="23" w:name="load-weather-data"/>
+    <w:p>
+      <w:pPr>
+        <w:pStyle w:val="Heading2"/>
+      </w:pPr>
+      <w:r>
+        <w:t xml:space="preserve">Load Weather Data</w:t>
+      </w:r>
+    </w:p>
+    <w:p>
+      <w:pPr>
+        <w:pStyle w:val="FirstParagraph"/>
+      </w:pPr>
       <w:r>
         <w:t xml:space="preserve">Weather data was downloaded from a NOAA</w:t>
       </w:r>
@@ -623,7 +628,8 @@
         <w:t xml:space="preserve">snowfall, and (minimum and maximum) air temperatures.</w:t>
       </w:r>
     </w:p>
-    <w:bookmarkStart w:id="23" w:name="load-daily-data"/>
+    <w:bookmarkEnd w:id="23"/>
+    <w:bookmarkStart w:id="24" w:name="load-daily-data"/>
     <w:p>
       <w:pPr>
         <w:pStyle w:val="Heading2"/>
@@ -658,9 +664,9 @@
         <w:t xml:space="preserve">median values.</w:t>
       </w:r>
     </w:p>
-    <w:bookmarkEnd w:id="23"/>
     <w:bookmarkEnd w:id="24"/>
-    <w:bookmarkStart w:id="29" w:name="combine-daily-and-weather-data"/>
+    <w:bookmarkEnd w:id="25"/>
+    <w:bookmarkStart w:id="30" w:name="combine-daily-and-weather-data"/>
     <w:p>
       <w:pPr>
         <w:pStyle w:val="Heading1"/>
@@ -677,7 +683,7 @@
         <w:t xml:space="preserve">We merged the two source datasets by date.</w:t>
       </w:r>
     </w:p>
-    <w:bookmarkStart w:id="25" w:name="data-corrections"/>
+    <w:bookmarkStart w:id="26" w:name="data-corrections"/>
     <w:p>
       <w:pPr>
         <w:pStyle w:val="Heading2"/>
@@ -714,8 +720,8 @@
         <w:t xml:space="preserve">relate to data from the summer months; we include them here for completeness.)</w:t>
       </w:r>
     </w:p>
-    <w:bookmarkEnd w:id="25"/>
-    <w:bookmarkStart w:id="28" w:name="anomolous-depth-values"/>
+    <w:bookmarkEnd w:id="26"/>
+    <w:bookmarkStart w:id="29" w:name="anomolous-depth-values"/>
     <w:p>
       <w:pPr>
         <w:pStyle w:val="Heading2"/>
@@ -822,7 +828,7 @@
         <w:t xml:space="preserve">remove them all.</w:t>
       </w:r>
     </w:p>
-    <w:bookmarkStart w:id="26" w:name="Xb68dadcaf37fb7e43d05fb6dd1ecf3e3b35d733"/>
+    <w:bookmarkStart w:id="27" w:name="Xb68dadcaf37fb7e43d05fb6dd1ecf3e3b35d733"/>
     <w:p>
       <w:pPr>
         <w:pStyle w:val="Heading3"/>
@@ -869,8 +875,8 @@
         <w:t xml:space="preserve">of winter data, this does not affect our analyses.</w:t>
       </w:r>
     </w:p>
-    <w:bookmarkEnd w:id="26"/>
-    <w:bookmarkStart w:id="27" w:name="site-s03-end-of-2016"/>
+    <w:bookmarkEnd w:id="27"/>
+    <w:bookmarkStart w:id="28" w:name="site-s03-end-of-2016"/>
     <w:p>
       <w:pPr>
         <w:pStyle w:val="Heading3"/>
@@ -905,10 +911,10 @@
         <w:t xml:space="preserve">chloride and oxygen observations after October 15th that year.</w:t>
       </w:r>
     </w:p>
-    <w:bookmarkEnd w:id="27"/>
     <w:bookmarkEnd w:id="28"/>
     <w:bookmarkEnd w:id="29"/>
-    <w:bookmarkStart w:id="32" w:name="data-review"/>
+    <w:bookmarkEnd w:id="30"/>
+    <w:bookmarkStart w:id="33" w:name="data-review"/>
     <w:p>
       <w:pPr>
         <w:pStyle w:val="Heading1"/>
@@ -917,7 +923,7 @@
         <w:t xml:space="preserve">Data Review</w:t>
       </w:r>
     </w:p>
-    <w:bookmarkStart w:id="30" w:name="limited-data-from-winter-months"/>
+    <w:bookmarkStart w:id="31" w:name="limited-data-from-winter-months"/>
     <w:p>
       <w:pPr>
         <w:pStyle w:val="Heading2"/>
@@ -1282,8 +1288,8 @@
         <w:t xml:space="preserve">(SpCond_Median))</w:t>
       </w:r>
     </w:p>
-    <w:bookmarkEnd w:id="30"/>
-    <w:bookmarkStart w:id="31" w:name="uneven-winter-sampling-by-site"/>
+    <w:bookmarkEnd w:id="31"/>
+    <w:bookmarkStart w:id="32" w:name="uneven-winter-sampling-by-site"/>
     <w:p>
       <w:pPr>
         <w:pStyle w:val="Heading2"/>
@@ -1375,9 +1381,9 @@
         <w:t xml:space="preserve">#&gt;   S17     0    0    0    0    0    0    0    3    3</w:t>
       </w:r>
     </w:p>
-    <w:bookmarkEnd w:id="31"/>
     <w:bookmarkEnd w:id="32"/>
-    <w:bookmarkStart w:id="33" w:name="Xa750ace15605722af6ca56887122f0d9d06e0eb"/>
+    <w:bookmarkEnd w:id="33"/>
+    <w:bookmarkStart w:id="34" w:name="Xa750ace15605722af6ca56887122f0d9d06e0eb"/>
     <w:p>
       <w:pPr>
         <w:pStyle w:val="Heading1"/>
@@ -1561,8 +1567,8 @@
         <w:t xml:space="preserve">)</w:t>
       </w:r>
     </w:p>
-    <w:bookmarkEnd w:id="33"/>
-    <w:bookmarkStart w:id="35" w:name="exploratory-graphic"/>
+    <w:bookmarkEnd w:id="34"/>
+    <w:bookmarkStart w:id="36" w:name="exploratory-graphic"/>
     <w:p>
       <w:pPr>
         <w:pStyle w:val="Heading1"/>
@@ -1597,7 +1603,7 @@
                     </pic:cNvPicPr>
                   </pic:nvPicPr>
                   <pic:blipFill>
-                    <a:blip r:embed="rId34"/>
+                    <a:blip r:embed="rId35"/>
                     <a:stretch>
                       <a:fillRect/>
                     </a:stretch>
@@ -1660,8 +1666,8 @@
         <w:t xml:space="preserve">in 2013, but only at Site S01.</w:t>
       </w:r>
     </w:p>
-    <w:bookmarkEnd w:id="35"/>
-    <w:bookmarkStart w:id="36" w:name="event-based-graphics"/>
+    <w:bookmarkEnd w:id="36"/>
+    <w:bookmarkStart w:id="37" w:name="event-based-graphics"/>
     <w:p>
       <w:pPr>
         <w:pStyle w:val="Heading1"/>
@@ -1696,8 +1702,8 @@
         <w:t xml:space="preserve">on what is going on at specific sites around specific high conductivity events.</w:t>
       </w:r>
     </w:p>
-    <w:bookmarkEnd w:id="36"/>
-    <w:bookmarkStart w:id="43" w:name="conductivity-peak"/>
+    <w:bookmarkEnd w:id="37"/>
+    <w:bookmarkStart w:id="44" w:name="conductivity-peak"/>
     <w:p>
       <w:pPr>
         <w:pStyle w:val="Heading1"/>
@@ -1706,7 +1712,7 @@
         <w:t xml:space="preserve">2011 Conductivity Peak</w:t>
       </w:r>
     </w:p>
-    <w:bookmarkStart w:id="38" w:name="storm-at-site-s07"/>
+    <w:bookmarkStart w:id="39" w:name="storm-at-site-s07"/>
     <w:p>
       <w:pPr>
         <w:pStyle w:val="Heading2"/>
@@ -1735,7 +1741,7 @@
                     </pic:cNvPicPr>
                   </pic:nvPicPr>
                   <pic:blipFill>
-                    <a:blip r:embed="rId37"/>
+                    <a:blip r:embed="rId38"/>
                     <a:stretch>
                       <a:fillRect/>
                     </a:stretch>
@@ -1827,8 +1833,8 @@
         <w:t xml:space="preserve">depth, and a rapid drop in conductivity.</w:t>
       </w:r>
     </w:p>
-    <w:bookmarkEnd w:id="38"/>
-    <w:bookmarkStart w:id="40" w:name="storm-at-site-s03"/>
+    <w:bookmarkEnd w:id="39"/>
+    <w:bookmarkStart w:id="41" w:name="storm-at-site-s03"/>
     <w:p>
       <w:pPr>
         <w:pStyle w:val="Heading2"/>
@@ -1885,7 +1891,7 @@
                     </pic:cNvPicPr>
                   </pic:nvPicPr>
                   <pic:blipFill>
-                    <a:blip r:embed="rId39"/>
+                    <a:blip r:embed="rId40"/>
                     <a:stretch>
                       <a:fillRect/>
                     </a:stretch>
@@ -1936,8 +1942,8 @@
         <w:t xml:space="preserve">work.</w:t>
       </w:r>
     </w:p>
-    <w:bookmarkEnd w:id="40"/>
-    <w:bookmarkStart w:id="42" w:name="storm-at-site-s01"/>
+    <w:bookmarkEnd w:id="41"/>
+    <w:bookmarkStart w:id="43" w:name="storm-at-site-s01"/>
     <w:p>
       <w:pPr>
         <w:pStyle w:val="Heading2"/>
@@ -1994,7 +2000,7 @@
                     </pic:cNvPicPr>
                   </pic:nvPicPr>
                   <pic:blipFill>
-                    <a:blip r:embed="rId41"/>
+                    <a:blip r:embed="rId42"/>
                     <a:stretch>
                       <a:fillRect/>
                     </a:stretch>
@@ -2035,9 +2041,9 @@
         <w:t xml:space="preserve">similar.</w:t>
       </w:r>
     </w:p>
-    <w:bookmarkEnd w:id="42"/>
     <w:bookmarkEnd w:id="43"/>
-    <w:bookmarkStart w:id="52" w:name="conductivity-peak-1"/>
+    <w:bookmarkEnd w:id="44"/>
+    <w:bookmarkStart w:id="53" w:name="conductivity-peak-1"/>
     <w:p>
       <w:pPr>
         <w:pStyle w:val="Heading1"/>
@@ -2046,7 +2052,7 @@
         <w:t xml:space="preserve">2017 Conductivity Peak</w:t>
       </w:r>
     </w:p>
-    <w:bookmarkStart w:id="45" w:name="storms-at-site-s07"/>
+    <w:bookmarkStart w:id="46" w:name="storms-at-site-s07"/>
     <w:p>
       <w:pPr>
         <w:pStyle w:val="Heading2"/>
@@ -2075,7 +2081,7 @@
                     </pic:cNvPicPr>
                   </pic:nvPicPr>
                   <pic:blipFill>
-                    <a:blip r:embed="rId44"/>
+                    <a:blip r:embed="rId45"/>
                     <a:stretch>
                       <a:fillRect/>
                     </a:stretch>
@@ -2164,8 +2170,8 @@
         <w:t xml:space="preserve">a rapid decline in conductivity.</w:t>
       </w:r>
     </w:p>
-    <w:bookmarkEnd w:id="45"/>
-    <w:bookmarkStart w:id="47" w:name="storms-at-site-s05"/>
+    <w:bookmarkEnd w:id="46"/>
+    <w:bookmarkStart w:id="48" w:name="storms-at-site-s05"/>
     <w:p>
       <w:pPr>
         <w:pStyle w:val="Heading2"/>
@@ -2194,7 +2200,7 @@
                     </pic:cNvPicPr>
                   </pic:nvPicPr>
                   <pic:blipFill>
-                    <a:blip r:embed="rId46"/>
+                    <a:blip r:embed="rId47"/>
                     <a:stretch>
                       <a:fillRect/>
                     </a:stretch>
@@ -2253,8 +2259,8 @@
         <w:t xml:space="preserve">the stream.</w:t>
       </w:r>
     </w:p>
-    <w:bookmarkEnd w:id="47"/>
-    <w:bookmarkStart w:id="49" w:name="storms-at-site-s03"/>
+    <w:bookmarkEnd w:id="48"/>
+    <w:bookmarkStart w:id="50" w:name="storms-at-site-s03"/>
     <w:p>
       <w:pPr>
         <w:pStyle w:val="Heading2"/>
@@ -2283,7 +2289,7 @@
                     </pic:cNvPicPr>
                   </pic:nvPicPr>
                   <pic:blipFill>
-                    <a:blip r:embed="rId48"/>
+                    <a:blip r:embed="rId49"/>
                     <a:stretch>
                       <a:fillRect/>
                     </a:stretch>
@@ -2354,8 +2360,8 @@
         <w:t xml:space="preserve">3/27 and 3/28 increases stream flow, and lowers conductivity.</w:t>
       </w:r>
     </w:p>
-    <w:bookmarkEnd w:id="49"/>
-    <w:bookmarkStart w:id="51" w:name="storms-at-site-s01"/>
+    <w:bookmarkEnd w:id="50"/>
+    <w:bookmarkStart w:id="52" w:name="storms-at-site-s01"/>
     <w:p>
       <w:pPr>
         <w:pStyle w:val="Heading2"/>
@@ -2404,7 +2410,7 @@
                     </pic:cNvPicPr>
                   </pic:nvPicPr>
                   <pic:blipFill>
-                    <a:blip r:embed="rId50"/>
+                    <a:blip r:embed="rId51"/>
                     <a:stretch>
                       <a:fillRect/>
                     </a:stretch>
@@ -2535,8 +2541,8 @@
         <w:t xml:space="preserve">by liquid water during rain events and via snow melt on warm days.</w:t>
       </w:r>
     </w:p>
-    <w:bookmarkEnd w:id="51"/>
     <w:bookmarkEnd w:id="52"/>
+    <w:bookmarkEnd w:id="53"/>
     <w:sectPr/>
   </w:body>
 </w:document>

</xml_diff>